<commit_message>
fixed header in doc
</commit_message>
<xml_diff>
--- a/Documentation/John/JRobson - Ethical Evaluation.docx
+++ b/Documentation/John/JRobson - Ethical Evaluation.docx
@@ -1231,146 +1231,152 @@
         <w:rPr>
           <w:rFonts w:ascii="Times New Roman" w:hAnsi="Times New Roman" w:cs="Times New Roman"/>
         </w:rPr>
+        <w:t>This</w:t>
+      </w:r>
+      <w:r>
+        <w:rPr>
+          <w:rFonts w:ascii="Times New Roman" w:hAnsi="Times New Roman" w:cs="Times New Roman"/>
+        </w:rPr>
+        <w:t xml:space="preserve"> could cause a loss of trust for the organisatio</w:t>
+      </w:r>
+      <w:r>
+        <w:rPr>
+          <w:rFonts w:ascii="Times New Roman" w:hAnsi="Times New Roman" w:cs="Times New Roman"/>
+        </w:rPr>
+        <w:t>n</w:t>
+      </w:r>
+      <w:r>
+        <w:rPr>
+          <w:rFonts w:ascii="Times New Roman" w:hAnsi="Times New Roman" w:cs="Times New Roman"/>
+        </w:rPr>
+        <w:t>.</w:t>
+      </w:r>
+      <w:r>
+        <w:rPr>
+          <w:rFonts w:ascii="Times New Roman" w:hAnsi="Times New Roman" w:cs="Times New Roman"/>
+        </w:rPr>
+        <w:t xml:space="preserve"> </w:t>
+      </w:r>
+      <w:r>
+        <w:rPr>
+          <w:rFonts w:ascii="Times New Roman" w:hAnsi="Times New Roman" w:cs="Times New Roman"/>
+        </w:rPr>
+        <w:t>The c</w:t>
+      </w:r>
+      <w:r>
+        <w:rPr>
+          <w:rFonts w:ascii="Times New Roman" w:hAnsi="Times New Roman" w:cs="Times New Roman"/>
+        </w:rPr>
+        <w:t xml:space="preserve">ost of health care </w:t>
+      </w:r>
+      <w:r>
+        <w:rPr>
+          <w:rFonts w:ascii="Times New Roman" w:hAnsi="Times New Roman" w:cs="Times New Roman"/>
+        </w:rPr>
+        <w:t>can</w:t>
+      </w:r>
+      <w:r>
+        <w:rPr>
+          <w:rFonts w:ascii="Times New Roman" w:hAnsi="Times New Roman" w:cs="Times New Roman"/>
+        </w:rPr>
+        <w:t xml:space="preserve"> </w:t>
+      </w:r>
+      <w:r>
+        <w:rPr>
+          <w:rFonts w:ascii="Times New Roman" w:hAnsi="Times New Roman" w:cs="Times New Roman"/>
+        </w:rPr>
+        <w:t>increase</w:t>
+      </w:r>
+      <w:r>
+        <w:rPr>
+          <w:rFonts w:ascii="Times New Roman" w:hAnsi="Times New Roman" w:cs="Times New Roman"/>
+        </w:rPr>
+        <w:t xml:space="preserve"> from a false</w:t>
+      </w:r>
+      <w:r>
+        <w:rPr>
+          <w:rFonts w:ascii="Times New Roman" w:hAnsi="Times New Roman" w:cs="Times New Roman"/>
+        </w:rPr>
+        <w:t>-</w:t>
+      </w:r>
+      <w:r>
+        <w:rPr>
+          <w:rFonts w:ascii="Times New Roman" w:hAnsi="Times New Roman" w:cs="Times New Roman"/>
+        </w:rPr>
+        <w:t xml:space="preserve">positive result, </w:t>
+      </w:r>
+      <w:r>
+        <w:rPr>
+          <w:rFonts w:ascii="Times New Roman" w:hAnsi="Times New Roman" w:cs="Times New Roman"/>
+        </w:rPr>
+        <w:t xml:space="preserve">as the </w:t>
+      </w:r>
+      <w:r>
+        <w:rPr>
+          <w:rFonts w:ascii="Times New Roman" w:hAnsi="Times New Roman" w:cs="Times New Roman"/>
+        </w:rPr>
+        <w:t>patien</w:t>
+      </w:r>
+      <w:r>
+        <w:rPr>
+          <w:rFonts w:ascii="Times New Roman" w:hAnsi="Times New Roman" w:cs="Times New Roman"/>
+        </w:rPr>
+        <w:t>t</w:t>
+      </w:r>
+      <w:r>
+        <w:rPr>
+          <w:rFonts w:ascii="Times New Roman" w:hAnsi="Times New Roman" w:cs="Times New Roman"/>
+        </w:rPr>
+        <w:t xml:space="preserve"> </w:t>
+      </w:r>
+      <w:r>
+        <w:rPr>
+          <w:rFonts w:ascii="Times New Roman" w:hAnsi="Times New Roman" w:cs="Times New Roman"/>
+        </w:rPr>
+        <w:t>will be required to pay</w:t>
+      </w:r>
+      <w:r>
+        <w:rPr>
+          <w:rFonts w:ascii="Times New Roman" w:hAnsi="Times New Roman" w:cs="Times New Roman"/>
+        </w:rPr>
+        <w:t xml:space="preserve"> for</w:t>
+      </w:r>
+      <w:r>
+        <w:rPr>
+          <w:rFonts w:ascii="Times New Roman" w:hAnsi="Times New Roman" w:cs="Times New Roman"/>
+        </w:rPr>
+        <w:t xml:space="preserve"> further un-needed tests </w:t>
+      </w:r>
+      <w:r>
+        <w:rPr>
+          <w:rFonts w:ascii="Times New Roman" w:hAnsi="Times New Roman" w:cs="Times New Roman"/>
+        </w:rPr>
+        <w:t>or treatments.</w:t>
+      </w:r>
+      <w:r>
+        <w:rPr>
+          <w:rFonts w:ascii="Times New Roman" w:hAnsi="Times New Roman" w:cs="Times New Roman"/>
+        </w:rPr>
+        <w:t xml:space="preserve"> </w:t>
+      </w:r>
+      <w:r>
+        <w:rPr>
+          <w:rFonts w:ascii="Times New Roman" w:hAnsi="Times New Roman" w:cs="Times New Roman"/>
+        </w:rPr>
+        <w:t>T</w:t>
+      </w:r>
+      <w:r>
+        <w:rPr>
+          <w:rFonts w:ascii="Times New Roman" w:hAnsi="Times New Roman" w:cs="Times New Roman"/>
+        </w:rPr>
+        <w:t xml:space="preserve">his </w:t>
+      </w:r>
+      <w:r>
+        <w:rPr>
+          <w:rFonts w:ascii="Times New Roman" w:hAnsi="Times New Roman" w:cs="Times New Roman"/>
+        </w:rPr>
         <w:lastRenderedPageBreak/>
-        <w:t>This</w:t>
-      </w:r>
-      <w:r>
-        <w:rPr>
-          <w:rFonts w:ascii="Times New Roman" w:hAnsi="Times New Roman" w:cs="Times New Roman"/>
-        </w:rPr>
-        <w:t xml:space="preserve"> could cause a loss of trust for the organisatio</w:t>
-      </w:r>
-      <w:r>
-        <w:rPr>
-          <w:rFonts w:ascii="Times New Roman" w:hAnsi="Times New Roman" w:cs="Times New Roman"/>
-        </w:rPr>
-        <w:t>n</w:t>
-      </w:r>
-      <w:r>
-        <w:rPr>
-          <w:rFonts w:ascii="Times New Roman" w:hAnsi="Times New Roman" w:cs="Times New Roman"/>
-        </w:rPr>
-        <w:t>.</w:t>
-      </w:r>
-      <w:r>
-        <w:rPr>
-          <w:rFonts w:ascii="Times New Roman" w:hAnsi="Times New Roman" w:cs="Times New Roman"/>
-        </w:rPr>
-        <w:t xml:space="preserve"> </w:t>
-      </w:r>
-      <w:r>
-        <w:rPr>
-          <w:rFonts w:ascii="Times New Roman" w:hAnsi="Times New Roman" w:cs="Times New Roman"/>
-        </w:rPr>
-        <w:t>The c</w:t>
-      </w:r>
-      <w:r>
-        <w:rPr>
-          <w:rFonts w:ascii="Times New Roman" w:hAnsi="Times New Roman" w:cs="Times New Roman"/>
-        </w:rPr>
-        <w:t xml:space="preserve">ost of health care </w:t>
-      </w:r>
-      <w:r>
-        <w:rPr>
-          <w:rFonts w:ascii="Times New Roman" w:hAnsi="Times New Roman" w:cs="Times New Roman"/>
-        </w:rPr>
-        <w:t>can</w:t>
-      </w:r>
-      <w:r>
-        <w:rPr>
-          <w:rFonts w:ascii="Times New Roman" w:hAnsi="Times New Roman" w:cs="Times New Roman"/>
-        </w:rPr>
-        <w:t xml:space="preserve"> </w:t>
-      </w:r>
-      <w:r>
-        <w:rPr>
-          <w:rFonts w:ascii="Times New Roman" w:hAnsi="Times New Roman" w:cs="Times New Roman"/>
-        </w:rPr>
-        <w:t>increase</w:t>
-      </w:r>
-      <w:r>
-        <w:rPr>
-          <w:rFonts w:ascii="Times New Roman" w:hAnsi="Times New Roman" w:cs="Times New Roman"/>
-        </w:rPr>
-        <w:t xml:space="preserve"> from a false</w:t>
-      </w:r>
-      <w:r>
-        <w:rPr>
-          <w:rFonts w:ascii="Times New Roman" w:hAnsi="Times New Roman" w:cs="Times New Roman"/>
-        </w:rPr>
-        <w:t>-</w:t>
-      </w:r>
-      <w:r>
-        <w:rPr>
-          <w:rFonts w:ascii="Times New Roman" w:hAnsi="Times New Roman" w:cs="Times New Roman"/>
-        </w:rPr>
-        <w:t xml:space="preserve">positive result, </w:t>
-      </w:r>
-      <w:r>
-        <w:rPr>
-          <w:rFonts w:ascii="Times New Roman" w:hAnsi="Times New Roman" w:cs="Times New Roman"/>
-        </w:rPr>
-        <w:t xml:space="preserve">as the </w:t>
-      </w:r>
-      <w:r>
-        <w:rPr>
-          <w:rFonts w:ascii="Times New Roman" w:hAnsi="Times New Roman" w:cs="Times New Roman"/>
-        </w:rPr>
-        <w:t>patien</w:t>
-      </w:r>
-      <w:r>
-        <w:rPr>
-          <w:rFonts w:ascii="Times New Roman" w:hAnsi="Times New Roman" w:cs="Times New Roman"/>
-        </w:rPr>
-        <w:t>t</w:t>
-      </w:r>
-      <w:r>
-        <w:rPr>
-          <w:rFonts w:ascii="Times New Roman" w:hAnsi="Times New Roman" w:cs="Times New Roman"/>
-        </w:rPr>
-        <w:t xml:space="preserve"> </w:t>
-      </w:r>
-      <w:r>
-        <w:rPr>
-          <w:rFonts w:ascii="Times New Roman" w:hAnsi="Times New Roman" w:cs="Times New Roman"/>
-        </w:rPr>
-        <w:t>will be required to pay</w:t>
-      </w:r>
-      <w:r>
-        <w:rPr>
-          <w:rFonts w:ascii="Times New Roman" w:hAnsi="Times New Roman" w:cs="Times New Roman"/>
-        </w:rPr>
-        <w:t xml:space="preserve"> for</w:t>
-      </w:r>
-      <w:r>
-        <w:rPr>
-          <w:rFonts w:ascii="Times New Roman" w:hAnsi="Times New Roman" w:cs="Times New Roman"/>
-        </w:rPr>
-        <w:t xml:space="preserve"> further un-needed tests </w:t>
-      </w:r>
-      <w:r>
-        <w:rPr>
-          <w:rFonts w:ascii="Times New Roman" w:hAnsi="Times New Roman" w:cs="Times New Roman"/>
-        </w:rPr>
-        <w:t>or treatments.</w:t>
-      </w:r>
-      <w:r>
-        <w:rPr>
-          <w:rFonts w:ascii="Times New Roman" w:hAnsi="Times New Roman" w:cs="Times New Roman"/>
-        </w:rPr>
-        <w:t xml:space="preserve"> </w:t>
-      </w:r>
-      <w:r>
-        <w:rPr>
-          <w:rFonts w:ascii="Times New Roman" w:hAnsi="Times New Roman" w:cs="Times New Roman"/>
-        </w:rPr>
-        <w:t>T</w:t>
-      </w:r>
-      <w:r>
-        <w:rPr>
-          <w:rFonts w:ascii="Times New Roman" w:hAnsi="Times New Roman" w:cs="Times New Roman"/>
-        </w:rPr>
-        <w:t>his could also i</w:t>
+        <w:t>could also i</w:t>
       </w:r>
       <w:r>
         <w:rPr>
@@ -1949,21 +1955,7 @@
               <w:rPr>
                 <w:rFonts w:ascii="Times New Roman" w:hAnsi="Times New Roman" w:cs="Times New Roman"/>
               </w:rPr>
-              <w:t xml:space="preserve">Rescale = </w:t>
-            </w:r>
-            <w:proofErr w:type="gramStart"/>
-            <w:r>
-              <w:rPr>
-                <w:rFonts w:ascii="Times New Roman" w:hAnsi="Times New Roman" w:cs="Times New Roman"/>
-              </w:rPr>
-              <w:t>1./</w:t>
-            </w:r>
-            <w:proofErr w:type="gramEnd"/>
-            <w:r>
-              <w:rPr>
-                <w:rFonts w:ascii="Times New Roman" w:hAnsi="Times New Roman" w:cs="Times New Roman"/>
-              </w:rPr>
-              <w:t>255.0</w:t>
+              <w:t>Rescale = 1./255.0</w:t>
             </w:r>
           </w:p>
           <w:p>
@@ -2120,28 +2112,14 @@
               <w:rPr>
                 <w:rFonts w:ascii="Times New Roman" w:hAnsi="Times New Roman" w:cs="Times New Roman"/>
               </w:rPr>
-              <w:t>horizontal_</w:t>
-            </w:r>
-            <w:proofErr w:type="gramStart"/>
-            <w:r>
-              <w:rPr>
-                <w:rFonts w:ascii="Times New Roman" w:hAnsi="Times New Roman" w:cs="Times New Roman"/>
-              </w:rPr>
-              <w:t>flip</w:t>
+              <w:t>horizontal_flip</w:t>
             </w:r>
             <w:proofErr w:type="spellEnd"/>
             <w:r>
               <w:rPr>
                 <w:rFonts w:ascii="Times New Roman" w:hAnsi="Times New Roman" w:cs="Times New Roman"/>
               </w:rPr>
-              <w:t xml:space="preserve">  =</w:t>
-            </w:r>
-            <w:proofErr w:type="gramEnd"/>
-            <w:r>
-              <w:rPr>
-                <w:rFonts w:ascii="Times New Roman" w:hAnsi="Times New Roman" w:cs="Times New Roman"/>
-              </w:rPr>
-              <w:t xml:space="preserve"> True</w:t>
+              <w:t xml:space="preserve">  = True</w:t>
             </w:r>
           </w:p>
           <w:p>
@@ -3483,7 +3461,12 @@
       </w:r>
     </w:p>
     <w:sectPr>
-      <w:headerReference w:type="default" r:id="rId10"/>
+      <w:headerReference w:type="even" r:id="rId10"/>
+      <w:headerReference w:type="default" r:id="rId11"/>
+      <w:footerReference w:type="even" r:id="rId12"/>
+      <w:footerReference w:type="default" r:id="rId13"/>
+      <w:headerReference w:type="first" r:id="rId14"/>
+      <w:footerReference w:type="first" r:id="rId15"/>
       <w:pgSz w:w="11906" w:h="16838"/>
       <w:pgMar w:top="1440" w:right="1440" w:bottom="1440" w:left="1440" w:header="708" w:footer="708" w:gutter="0"/>
       <w:cols w:space="708"/>
@@ -3518,6 +3501,36 @@
 </w:endnotes>
 </file>
 
+<file path=word/footer1.xml><?xml version="1.0" encoding="utf-8"?>
+<w:ftr xmlns:wpc="http://schemas.microsoft.com/office/word/2010/wordprocessingCanvas" xmlns:cx="http://schemas.microsoft.com/office/drawing/2014/chartex" xmlns:cx1="http://schemas.microsoft.com/office/drawing/2015/9/8/chartex" xmlns:cx2="http://schemas.microsoft.com/office/drawing/2015/10/21/chartex" xmlns:cx3="http://schemas.microsoft.com/office/drawing/2016/5/9/chartex" xmlns:cx4="http://schemas.microsoft.com/office/drawing/2016/5/10/chartex" xmlns:cx5="http://schemas.microsoft.com/office/drawing/2016/5/11/chartex" xmlns:cx6="http://schemas.microsoft.com/office/drawing/2016/5/12/chartex" xmlns:cx7="http://schemas.microsoft.com/office/drawing/2016/5/13/chartex" xmlns:cx8="http://schemas.microsoft.com/office/drawing/2016/5/14/chartex" xmlns:mc="http://schemas.openxmlformats.org/markup-compatibility/2006" xmlns:aink="http://schemas.microsoft.com/office/drawing/2016/ink" xmlns:am3d="http://schemas.microsoft.com/office/drawing/2017/model3d" xmlns:o="urn:schemas-microsoft-com:office:office" xmlns:r="http://schemas.openxmlformats.org/officeDocument/2006/relationships" xmlns:m="http://schemas.openxmlformats.org/officeDocument/2006/math" xmlns:v="urn:schemas-microsoft-com:vml" xmlns:wp14="http://schemas.microsoft.com/office/word/2010/wordprocessingDrawing" xmlns:wp="http://schemas.openxmlformats.org/drawingml/2006/wordprocessingDrawing" xmlns:w10="urn:schemas-microsoft-com:office:word" xmlns:w="http://schemas.openxmlformats.org/wordprocessingml/2006/main" xmlns:w14="http://schemas.microsoft.com/office/word/2010/wordml" xmlns:w15="http://schemas.microsoft.com/office/word/2012/wordml" xmlns:w16cex="http://schemas.microsoft.com/office/word/2018/wordml/cex" xmlns:w16cid="http://schemas.microsoft.com/office/word/2016/wordml/cid" xmlns:w16="http://schemas.microsoft.com/office/word/2018/wordml" xmlns:w16se="http://schemas.microsoft.com/office/word/2015/wordml/symex" xmlns:wpg="http://schemas.microsoft.com/office/word/2010/wordprocessingGroup" xmlns:wpi="http://schemas.microsoft.com/office/word/2010/wordprocessingInk" xmlns:wne="http://schemas.microsoft.com/office/word/2006/wordml" xmlns:wps="http://schemas.microsoft.com/office/word/2010/wordprocessingShape" mc:Ignorable="w14 w15 w16se w16cid w16 w16cex wp14">
+  <w:p>
+    <w:pPr>
+      <w:pStyle w:val="Footer"/>
+    </w:pPr>
+  </w:p>
+</w:ftr>
+</file>
+
+<file path=word/footer2.xml><?xml version="1.0" encoding="utf-8"?>
+<w:ftr xmlns:wpc="http://schemas.microsoft.com/office/word/2010/wordprocessingCanvas" xmlns:cx="http://schemas.microsoft.com/office/drawing/2014/chartex" xmlns:cx1="http://schemas.microsoft.com/office/drawing/2015/9/8/chartex" xmlns:cx2="http://schemas.microsoft.com/office/drawing/2015/10/21/chartex" xmlns:cx3="http://schemas.microsoft.com/office/drawing/2016/5/9/chartex" xmlns:cx4="http://schemas.microsoft.com/office/drawing/2016/5/10/chartex" xmlns:cx5="http://schemas.microsoft.com/office/drawing/2016/5/11/chartex" xmlns:cx6="http://schemas.microsoft.com/office/drawing/2016/5/12/chartex" xmlns:cx7="http://schemas.microsoft.com/office/drawing/2016/5/13/chartex" xmlns:cx8="http://schemas.microsoft.com/office/drawing/2016/5/14/chartex" xmlns:mc="http://schemas.openxmlformats.org/markup-compatibility/2006" xmlns:aink="http://schemas.microsoft.com/office/drawing/2016/ink" xmlns:am3d="http://schemas.microsoft.com/office/drawing/2017/model3d" xmlns:o="urn:schemas-microsoft-com:office:office" xmlns:r="http://schemas.openxmlformats.org/officeDocument/2006/relationships" xmlns:m="http://schemas.openxmlformats.org/officeDocument/2006/math" xmlns:v="urn:schemas-microsoft-com:vml" xmlns:wp14="http://schemas.microsoft.com/office/word/2010/wordprocessingDrawing" xmlns:wp="http://schemas.openxmlformats.org/drawingml/2006/wordprocessingDrawing" xmlns:w10="urn:schemas-microsoft-com:office:word" xmlns:w="http://schemas.openxmlformats.org/wordprocessingml/2006/main" xmlns:w14="http://schemas.microsoft.com/office/word/2010/wordml" xmlns:w15="http://schemas.microsoft.com/office/word/2012/wordml" xmlns:w16cex="http://schemas.microsoft.com/office/word/2018/wordml/cex" xmlns:w16cid="http://schemas.microsoft.com/office/word/2016/wordml/cid" xmlns:w16="http://schemas.microsoft.com/office/word/2018/wordml" xmlns:w16se="http://schemas.microsoft.com/office/word/2015/wordml/symex" xmlns:wpg="http://schemas.microsoft.com/office/word/2010/wordprocessingGroup" xmlns:wpi="http://schemas.microsoft.com/office/word/2010/wordprocessingInk" xmlns:wne="http://schemas.microsoft.com/office/word/2006/wordml" xmlns:wps="http://schemas.microsoft.com/office/word/2010/wordprocessingShape" mc:Ignorable="w14 w15 w16se w16cid w16 w16cex wp14">
+  <w:p>
+    <w:pPr>
+      <w:pStyle w:val="Footer"/>
+    </w:pPr>
+  </w:p>
+</w:ftr>
+</file>
+
+<file path=word/footer3.xml><?xml version="1.0" encoding="utf-8"?>
+<w:ftr xmlns:wpc="http://schemas.microsoft.com/office/word/2010/wordprocessingCanvas" xmlns:cx="http://schemas.microsoft.com/office/drawing/2014/chartex" xmlns:cx1="http://schemas.microsoft.com/office/drawing/2015/9/8/chartex" xmlns:cx2="http://schemas.microsoft.com/office/drawing/2015/10/21/chartex" xmlns:cx3="http://schemas.microsoft.com/office/drawing/2016/5/9/chartex" xmlns:cx4="http://schemas.microsoft.com/office/drawing/2016/5/10/chartex" xmlns:cx5="http://schemas.microsoft.com/office/drawing/2016/5/11/chartex" xmlns:cx6="http://schemas.microsoft.com/office/drawing/2016/5/12/chartex" xmlns:cx7="http://schemas.microsoft.com/office/drawing/2016/5/13/chartex" xmlns:cx8="http://schemas.microsoft.com/office/drawing/2016/5/14/chartex" xmlns:mc="http://schemas.openxmlformats.org/markup-compatibility/2006" xmlns:aink="http://schemas.microsoft.com/office/drawing/2016/ink" xmlns:am3d="http://schemas.microsoft.com/office/drawing/2017/model3d" xmlns:o="urn:schemas-microsoft-com:office:office" xmlns:r="http://schemas.openxmlformats.org/officeDocument/2006/relationships" xmlns:m="http://schemas.openxmlformats.org/officeDocument/2006/math" xmlns:v="urn:schemas-microsoft-com:vml" xmlns:wp14="http://schemas.microsoft.com/office/word/2010/wordprocessingDrawing" xmlns:wp="http://schemas.openxmlformats.org/drawingml/2006/wordprocessingDrawing" xmlns:w10="urn:schemas-microsoft-com:office:word" xmlns:w="http://schemas.openxmlformats.org/wordprocessingml/2006/main" xmlns:w14="http://schemas.microsoft.com/office/word/2010/wordml" xmlns:w15="http://schemas.microsoft.com/office/word/2012/wordml" xmlns:w16cex="http://schemas.microsoft.com/office/word/2018/wordml/cex" xmlns:w16cid="http://schemas.microsoft.com/office/word/2016/wordml/cid" xmlns:w16="http://schemas.microsoft.com/office/word/2018/wordml" xmlns:w16se="http://schemas.microsoft.com/office/word/2015/wordml/symex" xmlns:wpg="http://schemas.microsoft.com/office/word/2010/wordprocessingGroup" xmlns:wpi="http://schemas.microsoft.com/office/word/2010/wordprocessingInk" xmlns:wne="http://schemas.microsoft.com/office/word/2006/wordml" xmlns:wps="http://schemas.microsoft.com/office/word/2010/wordprocessingShape" mc:Ignorable="w14 w15 w16se w16cid w16 w16cex wp14">
+  <w:p>
+    <w:pPr>
+      <w:pStyle w:val="Footer"/>
+    </w:pPr>
+  </w:p>
+</w:ftr>
+</file>
+
 <file path=word/footnotes.xml><?xml version="1.0" encoding="utf-8"?>
 <w:footnotes xmlns:wpc="http://schemas.microsoft.com/office/word/2010/wordprocessingCanvas" xmlns:cx="http://schemas.microsoft.com/office/drawing/2014/chartex" xmlns:cx1="http://schemas.microsoft.com/office/drawing/2015/9/8/chartex" xmlns:cx2="http://schemas.microsoft.com/office/drawing/2015/10/21/chartex" xmlns:cx3="http://schemas.microsoft.com/office/drawing/2016/5/9/chartex" xmlns:cx4="http://schemas.microsoft.com/office/drawing/2016/5/10/chartex" xmlns:cx5="http://schemas.microsoft.com/office/drawing/2016/5/11/chartex" xmlns:cx6="http://schemas.microsoft.com/office/drawing/2016/5/12/chartex" xmlns:cx7="http://schemas.microsoft.com/office/drawing/2016/5/13/chartex" xmlns:cx8="http://schemas.microsoft.com/office/drawing/2016/5/14/chartex" xmlns:mc="http://schemas.openxmlformats.org/markup-compatibility/2006" xmlns:aink="http://schemas.microsoft.com/office/drawing/2016/ink" xmlns:am3d="http://schemas.microsoft.com/office/drawing/2017/model3d" xmlns:o="urn:schemas-microsoft-com:office:office" xmlns:r="http://schemas.openxmlformats.org/officeDocument/2006/relationships" xmlns:m="http://schemas.openxmlformats.org/officeDocument/2006/math" xmlns:v="urn:schemas-microsoft-com:vml" xmlns:wp14="http://schemas.microsoft.com/office/word/2010/wordprocessingDrawing" xmlns:wp="http://schemas.openxmlformats.org/drawingml/2006/wordprocessingDrawing" xmlns:w10="urn:schemas-microsoft-com:office:word" xmlns:w="http://schemas.openxmlformats.org/wordprocessingml/2006/main" xmlns:w14="http://schemas.microsoft.com/office/word/2010/wordml" xmlns:w15="http://schemas.microsoft.com/office/word/2012/wordml" xmlns:w16cex="http://schemas.microsoft.com/office/word/2018/wordml/cex" xmlns:w16cid="http://schemas.microsoft.com/office/word/2016/wordml/cid" xmlns:w16="http://schemas.microsoft.com/office/word/2018/wordml" xmlns:w16se="http://schemas.microsoft.com/office/word/2015/wordml/symex" xmlns:wpg="http://schemas.microsoft.com/office/word/2010/wordprocessingGroup" xmlns:wpi="http://schemas.microsoft.com/office/word/2010/wordprocessingInk" xmlns:wne="http://schemas.microsoft.com/office/word/2006/wordml" xmlns:wps="http://schemas.microsoft.com/office/word/2010/wordprocessingShape" mc:Ignorable="w14 w15 w16se w16cid w16 w16cex wp14">
   <w:footnote w:type="separator" w:id="-1">
@@ -3545,10 +3558,20 @@
 
 <file path=word/header1.xml><?xml version="1.0" encoding="utf-8"?>
 <w:hdr xmlns:wpc="http://schemas.microsoft.com/office/word/2010/wordprocessingCanvas" xmlns:cx="http://schemas.microsoft.com/office/drawing/2014/chartex" xmlns:cx1="http://schemas.microsoft.com/office/drawing/2015/9/8/chartex" xmlns:cx2="http://schemas.microsoft.com/office/drawing/2015/10/21/chartex" xmlns:cx3="http://schemas.microsoft.com/office/drawing/2016/5/9/chartex" xmlns:cx4="http://schemas.microsoft.com/office/drawing/2016/5/10/chartex" xmlns:cx5="http://schemas.microsoft.com/office/drawing/2016/5/11/chartex" xmlns:cx6="http://schemas.microsoft.com/office/drawing/2016/5/12/chartex" xmlns:cx7="http://schemas.microsoft.com/office/drawing/2016/5/13/chartex" xmlns:cx8="http://schemas.microsoft.com/office/drawing/2016/5/14/chartex" xmlns:mc="http://schemas.openxmlformats.org/markup-compatibility/2006" xmlns:aink="http://schemas.microsoft.com/office/drawing/2016/ink" xmlns:am3d="http://schemas.microsoft.com/office/drawing/2017/model3d" xmlns:o="urn:schemas-microsoft-com:office:office" xmlns:r="http://schemas.openxmlformats.org/officeDocument/2006/relationships" xmlns:m="http://schemas.openxmlformats.org/officeDocument/2006/math" xmlns:v="urn:schemas-microsoft-com:vml" xmlns:wp14="http://schemas.microsoft.com/office/word/2010/wordprocessingDrawing" xmlns:wp="http://schemas.openxmlformats.org/drawingml/2006/wordprocessingDrawing" xmlns:w10="urn:schemas-microsoft-com:office:word" xmlns:w="http://schemas.openxmlformats.org/wordprocessingml/2006/main" xmlns:w14="http://schemas.microsoft.com/office/word/2010/wordml" xmlns:w15="http://schemas.microsoft.com/office/word/2012/wordml" xmlns:w16cex="http://schemas.microsoft.com/office/word/2018/wordml/cex" xmlns:w16cid="http://schemas.microsoft.com/office/word/2016/wordml/cid" xmlns:w16="http://schemas.microsoft.com/office/word/2018/wordml" xmlns:w16se="http://schemas.microsoft.com/office/word/2015/wordml/symex" xmlns:wpg="http://schemas.microsoft.com/office/word/2010/wordprocessingGroup" xmlns:wpi="http://schemas.microsoft.com/office/word/2010/wordprocessingInk" xmlns:wne="http://schemas.microsoft.com/office/word/2006/wordml" xmlns:wps="http://schemas.microsoft.com/office/word/2010/wordprocessingShape" mc:Ignorable="w14 w15 w16se w16cid w16 w16cex wp14">
+  <w:p>
+    <w:pPr>
+      <w:pStyle w:val="Header"/>
+    </w:pPr>
+  </w:p>
+</w:hdr>
+</file>
+
+<file path=word/header2.xml><?xml version="1.0" encoding="utf-8"?>
+<w:hdr xmlns:wpc="http://schemas.microsoft.com/office/word/2010/wordprocessingCanvas" xmlns:cx="http://schemas.microsoft.com/office/drawing/2014/chartex" xmlns:cx1="http://schemas.microsoft.com/office/drawing/2015/9/8/chartex" xmlns:cx2="http://schemas.microsoft.com/office/drawing/2015/10/21/chartex" xmlns:cx3="http://schemas.microsoft.com/office/drawing/2016/5/9/chartex" xmlns:cx4="http://schemas.microsoft.com/office/drawing/2016/5/10/chartex" xmlns:cx5="http://schemas.microsoft.com/office/drawing/2016/5/11/chartex" xmlns:cx6="http://schemas.microsoft.com/office/drawing/2016/5/12/chartex" xmlns:cx7="http://schemas.microsoft.com/office/drawing/2016/5/13/chartex" xmlns:cx8="http://schemas.microsoft.com/office/drawing/2016/5/14/chartex" xmlns:mc="http://schemas.openxmlformats.org/markup-compatibility/2006" xmlns:aink="http://schemas.microsoft.com/office/drawing/2016/ink" xmlns:am3d="http://schemas.microsoft.com/office/drawing/2017/model3d" xmlns:o="urn:schemas-microsoft-com:office:office" xmlns:r="http://schemas.openxmlformats.org/officeDocument/2006/relationships" xmlns:m="http://schemas.openxmlformats.org/officeDocument/2006/math" xmlns:v="urn:schemas-microsoft-com:vml" xmlns:wp14="http://schemas.microsoft.com/office/word/2010/wordprocessingDrawing" xmlns:wp="http://schemas.openxmlformats.org/drawingml/2006/wordprocessingDrawing" xmlns:w10="urn:schemas-microsoft-com:office:word" xmlns:w="http://schemas.openxmlformats.org/wordprocessingml/2006/main" xmlns:w14="http://schemas.microsoft.com/office/word/2010/wordml" xmlns:w15="http://schemas.microsoft.com/office/word/2012/wordml" xmlns:w16cex="http://schemas.microsoft.com/office/word/2018/wordml/cex" xmlns:w16cid="http://schemas.microsoft.com/office/word/2016/wordml/cid" xmlns:w16="http://schemas.microsoft.com/office/word/2018/wordml" xmlns:w16se="http://schemas.microsoft.com/office/word/2015/wordml/symex" xmlns:wpg="http://schemas.microsoft.com/office/word/2010/wordprocessingGroup" xmlns:wpi="http://schemas.microsoft.com/office/word/2010/wordprocessingInk" xmlns:wne="http://schemas.microsoft.com/office/word/2006/wordml" xmlns:wps="http://schemas.microsoft.com/office/word/2010/wordprocessingShape" mc:Ignorable="w14 w15 w16se w16cid w16 w16cex wp14">
   <w:tbl>
     <w:tblPr>
       <w:tblStyle w:val="TableGrid"/>
-      <w:tblW w:w="0" w:type="auto"/>
+      <w:tblW w:w="8901" w:type="dxa"/>
       <w:tblBorders>
         <w:top w:val="none" w:sz="0" w:space="0" w:color="auto"/>
         <w:left w:val="none" w:sz="0" w:space="0" w:color="auto"/>
@@ -3564,18 +3587,21 @@
       <w:tblLook w:val="04A0" w:firstRow="1" w:lastRow="0" w:firstColumn="1" w:lastColumn="0" w:noHBand="0" w:noVBand="1"/>
     </w:tblPr>
     <w:tblGrid>
-      <w:gridCol w:w="1394"/>
-      <w:gridCol w:w="7632"/>
+      <w:gridCol w:w="1385"/>
+      <w:gridCol w:w="7516"/>
     </w:tblGrid>
     <w:tr>
+      <w:trPr>
+        <w:trHeight w:val="256"/>
+      </w:trPr>
       <w:tc>
         <w:tcPr>
-          <w:tcW w:w="1394" w:type="dxa"/>
+          <w:tcW w:w="1385" w:type="dxa"/>
         </w:tcPr>
         <w:p>
           <w:pPr>
             <w:rPr>
-              <w:rFonts w:ascii="Helvetica" w:eastAsia="Times New Roman" w:hAnsi="Helvetica" w:cs="Times New Roman"/>
+              <w:rFonts w:ascii="Times New Roman" w:eastAsia="Times New Roman" w:hAnsi="Times New Roman" w:cs="Times New Roman"/>
               <w:kern w:val="28"/>
               <w:sz w:val="16"/>
               <w:szCs w:val="16"/>
@@ -3584,7 +3610,7 @@
           </w:pPr>
           <w:r>
             <w:rPr>
-              <w:rFonts w:ascii="Helvetica" w:eastAsia="Times New Roman" w:hAnsi="Helvetica" w:cs="Times New Roman"/>
+              <w:rFonts w:ascii="Times New Roman" w:eastAsia="Times New Roman" w:hAnsi="Times New Roman" w:cs="Times New Roman"/>
               <w:kern w:val="28"/>
               <w:sz w:val="16"/>
               <w:szCs w:val="16"/>
@@ -3594,7 +3620,7 @@
           </w:r>
           <w:r>
             <w:rPr>
-              <w:rFonts w:ascii="Helvetica" w:eastAsia="Times New Roman" w:hAnsi="Helvetica" w:cs="Times New Roman"/>
+              <w:rFonts w:ascii="Times New Roman" w:eastAsia="Times New Roman" w:hAnsi="Times New Roman" w:cs="Times New Roman"/>
               <w:kern w:val="28"/>
               <w:sz w:val="16"/>
               <w:szCs w:val="16"/>
@@ -3604,7 +3630,7 @@
           </w:r>
           <w:r>
             <w:rPr>
-              <w:rFonts w:ascii="Helvetica" w:eastAsia="Times New Roman" w:hAnsi="Helvetica" w:cs="Times New Roman"/>
+              <w:rFonts w:ascii="Times New Roman" w:eastAsia="Times New Roman" w:hAnsi="Times New Roman" w:cs="Times New Roman"/>
               <w:kern w:val="28"/>
               <w:sz w:val="16"/>
               <w:szCs w:val="16"/>
@@ -3614,7 +3640,7 @@
           </w:r>
           <w:r>
             <w:rPr>
-              <w:rFonts w:ascii="Helvetica" w:eastAsia="Times New Roman" w:hAnsi="Helvetica" w:cs="Times New Roman"/>
+              <w:rFonts w:ascii="Times New Roman" w:eastAsia="Times New Roman" w:hAnsi="Times New Roman" w:cs="Times New Roman"/>
               <w:kern w:val="28"/>
               <w:sz w:val="16"/>
               <w:szCs w:val="16"/>
@@ -3624,7 +3650,7 @@
           </w:r>
           <w:r>
             <w:rPr>
-              <w:rFonts w:ascii="Helvetica" w:eastAsia="Times New Roman" w:hAnsi="Helvetica" w:cs="Times New Roman"/>
+              <w:rFonts w:ascii="Times New Roman" w:eastAsia="Times New Roman" w:hAnsi="Times New Roman" w:cs="Times New Roman"/>
               <w:noProof/>
               <w:kern w:val="28"/>
               <w:sz w:val="16"/>
@@ -3637,13 +3663,13 @@
       </w:tc>
       <w:tc>
         <w:tcPr>
-          <w:tcW w:w="7632" w:type="dxa"/>
+          <w:tcW w:w="7516" w:type="dxa"/>
         </w:tcPr>
         <w:p>
           <w:pPr>
             <w:jc w:val="right"/>
             <w:rPr>
-              <w:rFonts w:ascii="Helvetica" w:eastAsia="Times New Roman" w:hAnsi="Helvetica" w:cs="Times New Roman"/>
+              <w:rFonts w:ascii="Times New Roman" w:eastAsia="Times New Roman" w:hAnsi="Times New Roman" w:cs="Times New Roman"/>
               <w:kern w:val="28"/>
               <w:sz w:val="16"/>
               <w:szCs w:val="16"/>
@@ -3652,63 +3678,13 @@
           </w:pPr>
           <w:r>
             <w:rPr>
-              <w:rFonts w:ascii="Helvetica" w:eastAsia="Times New Roman" w:hAnsi="Helvetica" w:cs="Times New Roman"/>
+              <w:rFonts w:ascii="Times New Roman" w:eastAsia="Times New Roman" w:hAnsi="Times New Roman" w:cs="Times New Roman"/>
               <w:kern w:val="28"/>
               <w:sz w:val="16"/>
               <w:szCs w:val="16"/>
               <w:lang w:val="en-US"/>
             </w:rPr>
-            <w:t>KV50</w:t>
-          </w:r>
-          <w:r>
-            <w:rPr>
-              <w:rFonts w:ascii="Helvetica" w:eastAsia="Times New Roman" w:hAnsi="Helvetica" w:cs="Times New Roman"/>
-              <w:kern w:val="28"/>
-              <w:sz w:val="16"/>
-              <w:szCs w:val="16"/>
-              <w:lang w:val="en-US"/>
-            </w:rPr>
-            <w:t>1</w:t>
-          </w:r>
-          <w:r>
-            <w:rPr>
-              <w:rFonts w:ascii="Helvetica" w:eastAsia="Times New Roman" w:hAnsi="Helvetica" w:cs="Times New Roman"/>
-              <w:kern w:val="28"/>
-              <w:sz w:val="16"/>
-              <w:szCs w:val="16"/>
-              <w:lang w:val="en-US"/>
-            </w:rPr>
-            <w:t xml:space="preserve">2 </w:t>
-          </w:r>
-          <w:r>
-            <w:rPr>
-              <w:rFonts w:ascii="Helvetica" w:eastAsia="Times New Roman" w:hAnsi="Helvetica" w:cs="Times New Roman"/>
-              <w:kern w:val="28"/>
-              <w:sz w:val="16"/>
-              <w:szCs w:val="16"/>
-              <w:lang w:val="en-US"/>
-            </w:rPr>
-            <w:t>SOFTWARE ENGINEERING PRACTICE</w:t>
-          </w:r>
-          <w:r>
-            <w:rPr>
-              <w:rFonts w:ascii="Helvetica" w:eastAsia="Times New Roman" w:hAnsi="Helvetica" w:cs="Times New Roman"/>
-              <w:kern w:val="28"/>
-              <w:sz w:val="16"/>
-              <w:szCs w:val="16"/>
-              <w:lang w:val="en-US"/>
-            </w:rPr>
-            <w:t xml:space="preserve">, FORMATIVE ASSESSMENT </w:t>
-          </w:r>
-          <w:r>
-            <w:rPr>
-              <w:rFonts w:ascii="Helvetica" w:eastAsia="Times New Roman" w:hAnsi="Helvetica" w:cs="Times New Roman"/>
-              <w:kern w:val="28"/>
-              <w:sz w:val="16"/>
-              <w:szCs w:val="16"/>
-              <w:lang w:val="en-US"/>
-            </w:rPr>
-            <w:t>1</w:t>
+            <w:t>KV5012 Software Engineering Practice, Formative Assessment, 10 May 2021</w:t>
           </w:r>
         </w:p>
       </w:tc>
@@ -3716,10 +3692,22 @@
   </w:tbl>
   <w:p>
     <w:pPr>
-      <w:pStyle w:val="Title"/>
-      <w:jc w:val="center"/>
+      <w:pStyle w:val="Header"/>
+      <w:rPr>
+        <w:rFonts w:ascii="Times New Roman" w:hAnsi="Times New Roman" w:cs="Times New Roman"/>
+      </w:rPr>
     </w:pPr>
   </w:p>
+  <w:p>
+    <w:pPr>
+      <w:pStyle w:val="Header"/>
+    </w:pPr>
+  </w:p>
+</w:hdr>
+</file>
+
+<file path=word/header3.xml><?xml version="1.0" encoding="utf-8"?>
+<w:hdr xmlns:wpc="http://schemas.microsoft.com/office/word/2010/wordprocessingCanvas" xmlns:cx="http://schemas.microsoft.com/office/drawing/2014/chartex" xmlns:cx1="http://schemas.microsoft.com/office/drawing/2015/9/8/chartex" xmlns:cx2="http://schemas.microsoft.com/office/drawing/2015/10/21/chartex" xmlns:cx3="http://schemas.microsoft.com/office/drawing/2016/5/9/chartex" xmlns:cx4="http://schemas.microsoft.com/office/drawing/2016/5/10/chartex" xmlns:cx5="http://schemas.microsoft.com/office/drawing/2016/5/11/chartex" xmlns:cx6="http://schemas.microsoft.com/office/drawing/2016/5/12/chartex" xmlns:cx7="http://schemas.microsoft.com/office/drawing/2016/5/13/chartex" xmlns:cx8="http://schemas.microsoft.com/office/drawing/2016/5/14/chartex" xmlns:mc="http://schemas.openxmlformats.org/markup-compatibility/2006" xmlns:aink="http://schemas.microsoft.com/office/drawing/2016/ink" xmlns:am3d="http://schemas.microsoft.com/office/drawing/2017/model3d" xmlns:o="urn:schemas-microsoft-com:office:office" xmlns:r="http://schemas.openxmlformats.org/officeDocument/2006/relationships" xmlns:m="http://schemas.openxmlformats.org/officeDocument/2006/math" xmlns:v="urn:schemas-microsoft-com:vml" xmlns:wp14="http://schemas.microsoft.com/office/word/2010/wordprocessingDrawing" xmlns:wp="http://schemas.openxmlformats.org/drawingml/2006/wordprocessingDrawing" xmlns:w10="urn:schemas-microsoft-com:office:word" xmlns:w="http://schemas.openxmlformats.org/wordprocessingml/2006/main" xmlns:w14="http://schemas.microsoft.com/office/word/2010/wordml" xmlns:w15="http://schemas.microsoft.com/office/word/2012/wordml" xmlns:w16cex="http://schemas.microsoft.com/office/word/2018/wordml/cex" xmlns:w16cid="http://schemas.microsoft.com/office/word/2016/wordml/cid" xmlns:w16="http://schemas.microsoft.com/office/word/2018/wordml" xmlns:w16se="http://schemas.microsoft.com/office/word/2015/wordml/symex" xmlns:wpg="http://schemas.microsoft.com/office/word/2010/wordprocessingGroup" xmlns:wpi="http://schemas.microsoft.com/office/word/2010/wordprocessingInk" xmlns:wne="http://schemas.microsoft.com/office/word/2006/wordml" xmlns:wps="http://schemas.microsoft.com/office/word/2010/wordprocessingShape" mc:Ignorable="w14 w15 w16se w16cid w16 w16cex wp14">
   <w:p>
     <w:pPr>
       <w:pStyle w:val="Header"/>
@@ -5265,6 +5253,7 @@
   <w:style w:type="character" w:default="1" w:styleId="DefaultParagraphFont">
     <w:name w:val="Default Paragraph Font"/>
     <w:uiPriority w:val="1"/>
+    <w:semiHidden/>
     <w:unhideWhenUsed/>
   </w:style>
   <w:style w:type="table" w:default="1" w:styleId="TableNormal">

</xml_diff>